<commit_message>
template updated for v02
</commit_message>
<xml_diff>
--- a/report/misc/style_SAP_en.docx
+++ b/report/misc/style_SAP_en.docx
@@ -6369,9 +6369,9 @@
       <w:gridCol w:w="198"/>
       <w:gridCol w:w="1633"/>
       <w:gridCol w:w="194"/>
-      <w:gridCol w:w="973"/>
+      <w:gridCol w:w="974"/>
       <w:gridCol w:w="200"/>
-      <w:gridCol w:w="640"/>
+      <w:gridCol w:w="639"/>
       <w:gridCol w:w="183"/>
       <w:gridCol w:w="1059"/>
     </w:tblGrid>
@@ -6567,7 +6567,7 @@
       </w:tc>
       <w:tc>
         <w:tcPr>
-          <w:tcW w:w="973" w:type="dxa"/>
+          <w:tcW w:w="974" w:type="dxa"/>
           <w:tcBorders/>
           <w:vAlign w:val="center"/>
         </w:tcPr>
@@ -6645,7 +6645,7 @@
             <w:rPr>
               <w:lang w:val="en-US" w:eastAsia="en-US" w:bidi="ar-SA"/>
             </w:rPr>
-            <w:t>1</w:t>
+            <w:t>2</w:t>
           </w:r>
         </w:p>
       </w:tc>
@@ -6673,7 +6673,7 @@
       </w:tc>
       <w:tc>
         <w:tcPr>
-          <w:tcW w:w="640" w:type="dxa"/>
+          <w:tcW w:w="639" w:type="dxa"/>
           <w:tcBorders/>
           <w:vAlign w:val="center"/>
         </w:tcPr>
@@ -7094,7 +7094,7 @@
             <v:h position="@0,21600"/>
           </v:handles>
         </v:shapetype>
-        <v:shape id="PowerPlusWaterMarkObject" o:spid="shape_0" fillcolor="silver" stroked="f" o:allowincell="f" style="position:absolute;margin-left:7.7pt;margin-top:236.4pt;width:466.5pt;height:164.3pt;mso-wrap-style:none;v-text-anchor:middle;rotation:315;mso-position-horizontal:center;mso-position-horizontal-relative:margin;mso-position-vertical:center;mso-position-vertical-relative:margin" type="_x0000_t136">
+        <v:shape id="PowerPlusWaterMarkObject" o:spid="shape_0" fillcolor="silver" stroked="f" o:allowincell="f" style="position:absolute;margin-left:7.7pt;margin-top:236.4pt;width:466.45pt;height:164.25pt;mso-wrap-style:none;v-text-anchor:middle;rotation:315;mso-position-horizontal:center;mso-position-horizontal-relative:margin;mso-position-vertical:center;mso-position-vertical-relative:margin" type="_x0000_t136">
           <v:path textpathok="t"/>
           <v:textpath on="t" fitshape="t" string="DRAFT" trim="t" style="font-family:&quot;Ubuntu&quot;;font-size:1pt"/>
           <v:fill o:detectmouseclick="t" type="solid" color2="#3f3f3f" opacity="0.5"/>

</xml_diff>